<commit_message>
Update all planning docs
Updated Planning Documentation to Current
</commit_message>
<xml_diff>
--- a/planning/IT6041_Project_DevelopmentLog.docx
+++ b/planning/IT6041_Project_DevelopmentLog.docx
@@ -133,12 +133,383 @@
     </w:p>
     <w:p>
       <w:r>
+        <w:rPr/>
         <w:t>Created Planning Document</w:t>
       </w:r>
+    </w:p>
+    <w:p>
+      <w:pPr>
+        <w:pStyle w:val="Heading2"/>
+        <w:suppressLineNumbers w:val="0"/>
+        <w:bidi w:val="0"/>
+        <w:spacing w:before="160" w:beforeAutospacing="off" w:after="80" w:afterAutospacing="off" w:line="259" w:lineRule="auto"/>
+        <w:ind w:left="0" w:right="0"/>
+        <w:jc w:val="left"/>
+      </w:pPr>
+      <w:r>
+        <w:rPr/>
+        <w:t>Planning Document Updated</w:t>
+      </w:r>
+    </w:p>
+    <w:p>
+      <w:pPr>
+        <w:pStyle w:val="Heading3"/>
+        <w:rPr>
+          <w:rStyle w:val="SubtleEmphasis"/>
+        </w:rPr>
+      </w:pPr>
+      <w:r>
+        <w:rPr>
+          <w:rStyle w:val="SubtleEmphasis"/>
+        </w:rPr>
+        <w:t>date of change</w:t>
+      </w:r>
+    </w:p>
+    <w:p>
+      <w:pPr>
+        <w:pStyle w:val="Normal"/>
+        <w:suppressLineNumbers w:val="0"/>
+        <w:bidi w:val="0"/>
+        <w:spacing w:before="0" w:beforeAutospacing="off" w:after="160" w:afterAutospacing="off" w:line="259" w:lineRule="auto"/>
+        <w:ind w:left="0" w:right="0"/>
+        <w:jc w:val="left"/>
+      </w:pPr>
+      <w:r>
+        <w:rPr>
+          <w:rStyle w:val="SubtleEmphasis"/>
+        </w:rPr>
+        <w:t>planningDocument</w:t>
+      </w:r>
+    </w:p>
+    <w:p>
+      <w:pPr>
+        <w:pStyle w:val="Normal"/>
+        <w:suppressLineNumbers w:val="0"/>
+        <w:bidi w:val="0"/>
+        <w:spacing w:before="0" w:beforeAutospacing="off" w:after="160" w:afterAutospacing="off" w:line="259" w:lineRule="auto"/>
+        <w:ind w:left="0" w:right="0"/>
+        <w:jc w:val="left"/>
+      </w:pPr>
+      <w:r>
+        <w:rPr/>
+        <w:t>Alex has added in sections</w:t>
+      </w:r>
+    </w:p>
+    <w:p>
+      <w:pPr>
+        <w:pStyle w:val="Heading2"/>
+        <w:suppressLineNumbers w:val="0"/>
+        <w:bidi w:val="0"/>
+        <w:spacing w:before="160" w:beforeAutospacing="off" w:after="80" w:afterAutospacing="off" w:line="259" w:lineRule="auto"/>
+        <w:ind w:left="0" w:right="0"/>
+        <w:jc w:val="left"/>
+      </w:pPr>
+      <w:r>
+        <w:rPr/>
+        <w:t>Planning Document Updated</w:t>
+      </w:r>
+    </w:p>
+    <w:p>
+      <w:pPr>
+        <w:pStyle w:val="Heading3"/>
+        <w:suppressLineNumbers w:val="0"/>
+        <w:bidi w:val="0"/>
+        <w:spacing w:before="160" w:beforeAutospacing="off" w:after="80" w:afterAutospacing="off" w:line="259" w:lineRule="auto"/>
+        <w:ind w:left="0" w:right="0"/>
+        <w:jc w:val="left"/>
+      </w:pPr>
+      <w:r>
+        <w:rPr>
+          <w:rStyle w:val="SubtleEmphasis"/>
+        </w:rPr>
+        <w:t>05/03/24</w:t>
+      </w:r>
+    </w:p>
+    <w:p>
+      <w:pPr>
+        <w:pStyle w:val="Normal"/>
+        <w:suppressLineNumbers w:val="0"/>
+        <w:bidi w:val="0"/>
+        <w:spacing w:before="0" w:beforeAutospacing="off" w:after="160" w:afterAutospacing="off" w:line="259" w:lineRule="auto"/>
+        <w:ind w:left="0" w:right="0"/>
+        <w:jc w:val="left"/>
+      </w:pPr>
+      <w:r>
+        <w:rPr>
+          <w:rStyle w:val="SubtleEmphasis"/>
+        </w:rPr>
+        <w:t>planningDocument</w:t>
+      </w:r>
+    </w:p>
+    <w:p>
+      <w:pPr>
+        <w:pStyle w:val="Normal"/>
+        <w:suppressLineNumbers w:val="0"/>
+        <w:bidi w:val="0"/>
+        <w:spacing w:before="0" w:beforeAutospacing="off" w:after="160" w:afterAutospacing="off" w:line="259" w:lineRule="auto"/>
+        <w:ind w:left="0" w:right="0"/>
+        <w:jc w:val="left"/>
+      </w:pPr>
+      <w:r>
+        <w:rPr/>
+        <w:t>Alyssa has added in sections</w:t>
+      </w:r>
+    </w:p>
+    <w:p>
+      <w:pPr>
+        <w:pStyle w:val="Heading2"/>
+        <w:suppressLineNumbers w:val="0"/>
+        <w:bidi w:val="0"/>
+        <w:spacing w:before="160" w:beforeAutospacing="off" w:after="80" w:afterAutospacing="off" w:line="259" w:lineRule="auto"/>
+        <w:ind w:left="0" w:right="0"/>
+        <w:jc w:val="left"/>
+      </w:pPr>
+      <w:r>
+        <w:rPr/>
+        <w:t>Planning Document Updated</w:t>
+      </w:r>
+    </w:p>
+    <w:p>
+      <w:pPr>
+        <w:pStyle w:val="Heading3"/>
+        <w:suppressLineNumbers w:val="0"/>
+        <w:bidi w:val="0"/>
+        <w:spacing w:before="160" w:beforeAutospacing="off" w:after="80" w:afterAutospacing="off" w:line="259" w:lineRule="auto"/>
+        <w:ind w:left="0" w:right="0"/>
+        <w:jc w:val="left"/>
+      </w:pPr>
+      <w:r>
+        <w:rPr>
+          <w:rStyle w:val="SubtleEmphasis"/>
+        </w:rPr>
+        <w:t>06/03/24</w:t>
+      </w:r>
+    </w:p>
+    <w:p>
+      <w:pPr>
+        <w:pStyle w:val="Normal"/>
+        <w:suppressLineNumbers w:val="0"/>
+        <w:bidi w:val="0"/>
+        <w:spacing w:before="0" w:beforeAutospacing="off" w:after="160" w:afterAutospacing="off" w:line="259" w:lineRule="auto"/>
+        <w:ind w:left="0" w:right="0"/>
+        <w:jc w:val="left"/>
+      </w:pPr>
+      <w:r>
+        <w:rPr>
+          <w:rStyle w:val="SubtleEmphasis"/>
+        </w:rPr>
+        <w:t>planningDocument</w:t>
+      </w:r>
+    </w:p>
+    <w:p>
+      <w:pPr>
+        <w:pStyle w:val="Normal"/>
+        <w:suppressLineNumbers w:val="0"/>
+        <w:bidi w:val="0"/>
+        <w:spacing w:before="0" w:beforeAutospacing="off" w:after="160" w:afterAutospacing="off" w:line="259" w:lineRule="auto"/>
+        <w:ind w:left="0" w:right="0"/>
+        <w:jc w:val="left"/>
+        <w:rPr/>
+      </w:pPr>
+      <w:r>
+        <w:rPr/>
+        <w:t>Alyssa started technical planning section</w:t>
+      </w:r>
+    </w:p>
+    <w:p>
+      <w:pPr>
+        <w:pStyle w:val="Heading2"/>
+        <w:suppressLineNumbers w:val="0"/>
+        <w:bidi w:val="0"/>
+        <w:spacing w:before="160" w:beforeAutospacing="off" w:after="80" w:afterAutospacing="off" w:line="259" w:lineRule="auto"/>
+        <w:ind w:left="0" w:right="0"/>
+        <w:jc w:val="left"/>
+        <w:rPr/>
+      </w:pPr>
+      <w:r>
+        <w:rPr/>
+        <w:t>Planning Document Updated</w:t>
+      </w:r>
+    </w:p>
+    <w:p>
+      <w:pPr>
+        <w:pStyle w:val="Heading3"/>
+        <w:suppressLineNumbers w:val="0"/>
+        <w:bidi w:val="0"/>
+        <w:spacing w:before="160" w:beforeAutospacing="off" w:after="80" w:afterAutospacing="off" w:line="259" w:lineRule="auto"/>
+        <w:ind w:left="0" w:right="0"/>
+        <w:jc w:val="left"/>
+        <w:rPr/>
+      </w:pPr>
+      <w:r>
+        <w:rPr>
+          <w:rStyle w:val="SubtleEmphasis"/>
+        </w:rPr>
+        <w:t>13/03/24</w:t>
+      </w:r>
+    </w:p>
+    <w:p>
+      <w:pPr>
+        <w:pStyle w:val="Normal"/>
+        <w:suppressLineNumbers w:val="0"/>
+        <w:bidi w:val="0"/>
+        <w:spacing w:before="0" w:beforeAutospacing="off" w:after="160" w:afterAutospacing="off" w:line="259" w:lineRule="auto"/>
+        <w:ind w:left="0" w:right="0"/>
+        <w:jc w:val="left"/>
+        <w:rPr/>
+      </w:pPr>
+      <w:r>
+        <w:rPr>
+          <w:rStyle w:val="SubtleEmphasis"/>
+        </w:rPr>
+        <w:t>planningDocument</w:t>
+      </w:r>
+    </w:p>
+    <w:p>
+      <w:pPr>
+        <w:pStyle w:val="Normal"/>
+        <w:suppressLineNumbers w:val="0"/>
+        <w:bidi w:val="0"/>
+        <w:spacing w:before="0" w:beforeAutospacing="off" w:after="160" w:afterAutospacing="off" w:line="259" w:lineRule="auto"/>
+        <w:ind w:left="0" w:right="0"/>
+        <w:jc w:val="left"/>
+        <w:rPr/>
+      </w:pPr>
+      <w:r>
+        <w:rPr/>
+        <w:t xml:space="preserve">Alex </w:t>
+      </w:r>
+      <w:r>
+        <w:rPr/>
+        <w:t>finished</w:t>
+      </w:r>
+      <w:r>
+        <w:rPr/>
+        <w:t xml:space="preserve"> technical planning</w:t>
+      </w:r>
+    </w:p>
+    <w:p>
+      <w:pPr>
+        <w:pStyle w:val="Heading2"/>
+        <w:suppressLineNumbers w:val="0"/>
+        <w:bidi w:val="0"/>
+        <w:spacing w:before="160" w:beforeAutospacing="off" w:after="80" w:afterAutospacing="off" w:line="259" w:lineRule="auto"/>
+        <w:ind w:left="0" w:right="0"/>
+        <w:jc w:val="left"/>
+        <w:rPr/>
+      </w:pPr>
+      <w:r>
+        <w:rPr/>
+        <w:t>Planning Document Updated</w:t>
+      </w:r>
+    </w:p>
+    <w:p>
+      <w:pPr>
+        <w:pStyle w:val="Heading3"/>
+        <w:suppressLineNumbers w:val="0"/>
+        <w:bidi w:val="0"/>
+        <w:spacing w:before="160" w:beforeAutospacing="off" w:after="80" w:afterAutospacing="off" w:line="259" w:lineRule="auto"/>
+        <w:ind w:left="0" w:right="0"/>
+        <w:jc w:val="left"/>
+        <w:rPr/>
+      </w:pPr>
+      <w:r>
+        <w:rPr>
+          <w:rStyle w:val="SubtleEmphasis"/>
+        </w:rPr>
+        <w:t>15/03/24</w:t>
+      </w:r>
+    </w:p>
+    <w:p>
+      <w:pPr>
+        <w:pStyle w:val="Normal"/>
+        <w:suppressLineNumbers w:val="0"/>
+        <w:bidi w:val="0"/>
+        <w:spacing w:before="0" w:beforeAutospacing="off" w:after="160" w:afterAutospacing="off" w:line="259" w:lineRule="auto"/>
+        <w:ind w:left="0" w:right="0"/>
+        <w:jc w:val="left"/>
+        <w:rPr/>
+      </w:pPr>
+      <w:r>
+        <w:rPr>
+          <w:rStyle w:val="SubtleEmphasis"/>
+        </w:rPr>
+        <w:t>planningDocument</w:t>
+      </w:r>
+    </w:p>
+    <w:p>
+      <w:pPr>
+        <w:pStyle w:val="Normal"/>
+        <w:suppressLineNumbers w:val="0"/>
+        <w:bidi w:val="0"/>
+        <w:spacing w:before="0" w:beforeAutospacing="off" w:after="160" w:afterAutospacing="off" w:line="259" w:lineRule="auto"/>
+        <w:ind w:left="0" w:right="0"/>
+        <w:jc w:val="left"/>
+        <w:rPr/>
+      </w:pPr>
+      <w:r>
+        <w:rPr/>
+        <w:t xml:space="preserve">Link added for wireframes and </w:t>
+      </w:r>
+      <w:r>
+        <w:rPr/>
+        <w:t>mockups</w:t>
+      </w:r>
+      <w:r>
+        <w:rPr/>
+        <w:t xml:space="preserve"> by Alyssa</w:t>
+      </w:r>
+    </w:p>
+    <w:p>
+      <w:pPr>
+        <w:pStyle w:val="Normal"/>
+        <w:suppressLineNumbers w:val="0"/>
+        <w:bidi w:val="0"/>
+        <w:spacing w:before="0" w:beforeAutospacing="off" w:after="160" w:afterAutospacing="off" w:line="259" w:lineRule="auto"/>
+        <w:ind w:left="0" w:right="0"/>
+        <w:jc w:val="left"/>
+        <w:rPr/>
+      </w:pPr>
+    </w:p>
+    <w:p>
+      <w:pPr>
+        <w:pStyle w:val="Normal"/>
+        <w:suppressLineNumbers w:val="0"/>
+        <w:bidi w:val="0"/>
+        <w:spacing w:before="0" w:beforeAutospacing="off" w:after="160" w:afterAutospacing="off" w:line="259" w:lineRule="auto"/>
+        <w:ind w:left="0" w:right="0"/>
+        <w:jc w:val="left"/>
+        <w:rPr/>
+      </w:pPr>
+    </w:p>
+    <w:p>
+      <w:pPr>
+        <w:pStyle w:val="Normal"/>
+        <w:suppressLineNumbers w:val="0"/>
+        <w:bidi w:val="0"/>
+        <w:spacing w:before="0" w:beforeAutospacing="off" w:after="160" w:afterAutospacing="off" w:line="259" w:lineRule="auto"/>
+        <w:ind w:left="0" w:right="0"/>
+        <w:jc w:val="left"/>
+      </w:pPr>
+    </w:p>
+    <w:p>
+      <w:pPr>
+        <w:pStyle w:val="Normal"/>
+        <w:suppressLineNumbers w:val="0"/>
+        <w:bidi w:val="0"/>
+        <w:spacing w:before="0" w:beforeAutospacing="off" w:after="160" w:afterAutospacing="off" w:line="259" w:lineRule="auto"/>
+        <w:ind w:left="0" w:right="0"/>
+        <w:jc w:val="left"/>
+      </w:pPr>
+    </w:p>
+    <w:p>
+      <w:pPr>
+        <w:pStyle w:val="Normal"/>
+      </w:pPr>
     </w:p>
     <w:sectPr>
       <w:headerReference w:type="default" r:id="rId6"/>
-      <w:pgSz w:w="11906" w:h="16838"/>
+      <w:pgSz w:w="11906" w:h="16838" w:orient="portrait"/>
       <w:pgMar w:top="1440" w:right="1440" w:bottom="1440" w:left="1440" w:header="708" w:footer="708" w:gutter="0"/>
       <w:cols w:space="708"/>
       <w:docGrid w:linePitch="360"/>
@@ -215,7 +586,7 @@
   <w:docDefaults>
     <w:rPrDefault>
       <w:rPr>
-        <w:rFonts w:asciiTheme="minorHAnsi" w:eastAsiaTheme="minorHAnsi" w:hAnsiTheme="minorHAnsi" w:cstheme="minorBidi"/>
+        <w:rFonts w:asciiTheme="minorHAnsi" w:hAnsiTheme="minorHAnsi" w:eastAsiaTheme="minorHAnsi" w:cstheme="minorBidi"/>
         <w:kern w:val="2"/>
         <w:sz w:val="22"/>
         <w:szCs w:val="22"/>
@@ -232,14 +603,14 @@
   <w:latentStyles w:defLockedState="0" w:defUIPriority="99" w:defSemiHidden="0" w:defUnhideWhenUsed="0" w:defQFormat="0" w:count="376">
     <w:lsdException w:name="Normal" w:uiPriority="0" w:qFormat="1"/>
     <w:lsdException w:name="heading 1" w:uiPriority="9" w:qFormat="1"/>
-    <w:lsdException w:name="heading 2" w:semiHidden="1" w:uiPriority="9" w:unhideWhenUsed="1" w:qFormat="1"/>
-    <w:lsdException w:name="heading 3" w:semiHidden="1" w:uiPriority="9" w:unhideWhenUsed="1" w:qFormat="1"/>
-    <w:lsdException w:name="heading 4" w:semiHidden="1" w:uiPriority="9" w:unhideWhenUsed="1" w:qFormat="1"/>
-    <w:lsdException w:name="heading 5" w:semiHidden="1" w:uiPriority="9" w:unhideWhenUsed="1" w:qFormat="1"/>
-    <w:lsdException w:name="heading 6" w:semiHidden="1" w:uiPriority="9" w:unhideWhenUsed="1" w:qFormat="1"/>
-    <w:lsdException w:name="heading 7" w:semiHidden="1" w:uiPriority="9" w:unhideWhenUsed="1" w:qFormat="1"/>
-    <w:lsdException w:name="heading 8" w:semiHidden="1" w:uiPriority="9" w:unhideWhenUsed="1" w:qFormat="1"/>
-    <w:lsdException w:name="heading 9" w:semiHidden="1" w:uiPriority="9" w:unhideWhenUsed="1" w:qFormat="1"/>
+    <w:lsdException w:name="heading 2" w:uiPriority="9" w:semiHidden="1" w:unhideWhenUsed="1" w:qFormat="1"/>
+    <w:lsdException w:name="heading 3" w:uiPriority="9" w:semiHidden="1" w:unhideWhenUsed="1" w:qFormat="1"/>
+    <w:lsdException w:name="heading 4" w:uiPriority="9" w:semiHidden="1" w:unhideWhenUsed="1" w:qFormat="1"/>
+    <w:lsdException w:name="heading 5" w:uiPriority="9" w:semiHidden="1" w:unhideWhenUsed="1" w:qFormat="1"/>
+    <w:lsdException w:name="heading 6" w:uiPriority="9" w:semiHidden="1" w:unhideWhenUsed="1" w:qFormat="1"/>
+    <w:lsdException w:name="heading 7" w:uiPriority="9" w:semiHidden="1" w:unhideWhenUsed="1" w:qFormat="1"/>
+    <w:lsdException w:name="heading 8" w:uiPriority="9" w:semiHidden="1" w:unhideWhenUsed="1" w:qFormat="1"/>
+    <w:lsdException w:name="heading 9" w:uiPriority="9" w:semiHidden="1" w:unhideWhenUsed="1" w:qFormat="1"/>
     <w:lsdException w:name="index 1" w:semiHidden="1" w:unhideWhenUsed="1"/>
     <w:lsdException w:name="index 2" w:semiHidden="1" w:unhideWhenUsed="1"/>
     <w:lsdException w:name="index 3" w:semiHidden="1" w:unhideWhenUsed="1"/>
@@ -249,22 +620,22 @@
     <w:lsdException w:name="index 7" w:semiHidden="1" w:unhideWhenUsed="1"/>
     <w:lsdException w:name="index 8" w:semiHidden="1" w:unhideWhenUsed="1"/>
     <w:lsdException w:name="index 9" w:semiHidden="1" w:unhideWhenUsed="1"/>
-    <w:lsdException w:name="toc 1" w:semiHidden="1" w:uiPriority="39" w:unhideWhenUsed="1"/>
-    <w:lsdException w:name="toc 2" w:semiHidden="1" w:uiPriority="39" w:unhideWhenUsed="1"/>
-    <w:lsdException w:name="toc 3" w:semiHidden="1" w:uiPriority="39" w:unhideWhenUsed="1"/>
-    <w:lsdException w:name="toc 4" w:semiHidden="1" w:uiPriority="39" w:unhideWhenUsed="1"/>
-    <w:lsdException w:name="toc 5" w:semiHidden="1" w:uiPriority="39" w:unhideWhenUsed="1"/>
-    <w:lsdException w:name="toc 6" w:semiHidden="1" w:uiPriority="39" w:unhideWhenUsed="1"/>
-    <w:lsdException w:name="toc 7" w:semiHidden="1" w:uiPriority="39" w:unhideWhenUsed="1"/>
-    <w:lsdException w:name="toc 8" w:semiHidden="1" w:uiPriority="39" w:unhideWhenUsed="1"/>
-    <w:lsdException w:name="toc 9" w:semiHidden="1" w:uiPriority="39" w:unhideWhenUsed="1"/>
+    <w:lsdException w:name="toc 1" w:uiPriority="39" w:semiHidden="1" w:unhideWhenUsed="1"/>
+    <w:lsdException w:name="toc 2" w:uiPriority="39" w:semiHidden="1" w:unhideWhenUsed="1"/>
+    <w:lsdException w:name="toc 3" w:uiPriority="39" w:semiHidden="1" w:unhideWhenUsed="1"/>
+    <w:lsdException w:name="toc 4" w:uiPriority="39" w:semiHidden="1" w:unhideWhenUsed="1"/>
+    <w:lsdException w:name="toc 5" w:uiPriority="39" w:semiHidden="1" w:unhideWhenUsed="1"/>
+    <w:lsdException w:name="toc 6" w:uiPriority="39" w:semiHidden="1" w:unhideWhenUsed="1"/>
+    <w:lsdException w:name="toc 7" w:uiPriority="39" w:semiHidden="1" w:unhideWhenUsed="1"/>
+    <w:lsdException w:name="toc 8" w:uiPriority="39" w:semiHidden="1" w:unhideWhenUsed="1"/>
+    <w:lsdException w:name="toc 9" w:uiPriority="39" w:semiHidden="1" w:unhideWhenUsed="1"/>
     <w:lsdException w:name="Normal Indent" w:semiHidden="1" w:unhideWhenUsed="1"/>
     <w:lsdException w:name="footnote text" w:semiHidden="1" w:unhideWhenUsed="1"/>
     <w:lsdException w:name="annotation text" w:semiHidden="1" w:unhideWhenUsed="1"/>
     <w:lsdException w:name="header" w:semiHidden="1" w:unhideWhenUsed="1"/>
     <w:lsdException w:name="footer" w:semiHidden="1" w:unhideWhenUsed="1"/>
     <w:lsdException w:name="index heading" w:semiHidden="1" w:unhideWhenUsed="1"/>
-    <w:lsdException w:name="caption" w:semiHidden="1" w:uiPriority="35" w:unhideWhenUsed="1" w:qFormat="1"/>
+    <w:lsdException w:name="caption" w:uiPriority="35" w:semiHidden="1" w:unhideWhenUsed="1" w:qFormat="1"/>
     <w:lsdException w:name="table of figures" w:semiHidden="1" w:unhideWhenUsed="1"/>
     <w:lsdException w:name="envelope address" w:semiHidden="1" w:unhideWhenUsed="1"/>
     <w:lsdException w:name="envelope return" w:semiHidden="1" w:unhideWhenUsed="1"/>
@@ -295,7 +666,7 @@
     <w:lsdException w:name="Title" w:uiPriority="10" w:qFormat="1"/>
     <w:lsdException w:name="Closing" w:semiHidden="1" w:unhideWhenUsed="1"/>
     <w:lsdException w:name="Signature" w:semiHidden="1" w:unhideWhenUsed="1"/>
-    <w:lsdException w:name="Default Paragraph Font" w:semiHidden="1" w:uiPriority="1" w:unhideWhenUsed="1"/>
+    <w:lsdException w:name="Default Paragraph Font" w:uiPriority="1" w:semiHidden="1" w:unhideWhenUsed="1"/>
     <w:lsdException w:name="Body Text" w:semiHidden="1" w:unhideWhenUsed="1"/>
     <w:lsdException w:name="Body Text Indent" w:semiHidden="1" w:unhideWhenUsed="1"/>
     <w:lsdException w:name="List Continue" w:semiHidden="1" w:unhideWhenUsed="1"/>
@@ -495,8 +866,8 @@
     <w:lsdException w:name="Subtle Reference" w:uiPriority="31" w:qFormat="1"/>
     <w:lsdException w:name="Intense Reference" w:uiPriority="32" w:qFormat="1"/>
     <w:lsdException w:name="Book Title" w:uiPriority="33" w:qFormat="1"/>
-    <w:lsdException w:name="Bibliography" w:semiHidden="1" w:uiPriority="37" w:unhideWhenUsed="1"/>
-    <w:lsdException w:name="TOC Heading" w:semiHidden="1" w:uiPriority="39" w:unhideWhenUsed="1" w:qFormat="1"/>
+    <w:lsdException w:name="Bibliography" w:uiPriority="37" w:semiHidden="1" w:unhideWhenUsed="1"/>
+    <w:lsdException w:name="TOC Heading" w:uiPriority="39" w:semiHidden="1" w:unhideWhenUsed="1" w:qFormat="1"/>
     <w:lsdException w:name="Plain Table 1" w:uiPriority="41"/>
     <w:lsdException w:name="Plain Table 2" w:uiPriority="42"/>
     <w:lsdException w:name="Plain Table 3" w:uiPriority="43"/>
@@ -607,7 +978,7 @@
     <w:lsdException w:name="Unresolved Mention" w:semiHidden="1" w:unhideWhenUsed="1"/>
     <w:lsdException w:name="Smart Link" w:semiHidden="1" w:unhideWhenUsed="1"/>
   </w:latentStyles>
-  <w:style w:type="paragraph" w:default="1" w:styleId="Normal">
+  <w:style w:type="paragraph" w:styleId="Normal" w:default="1">
     <w:name w:val="Normal"/>
     <w:qFormat/>
   </w:style>
@@ -626,7 +997,7 @@
       <w:outlineLvl w:val="0"/>
     </w:pPr>
     <w:rPr>
-      <w:rFonts w:asciiTheme="majorHAnsi" w:eastAsiaTheme="majorEastAsia" w:hAnsiTheme="majorHAnsi" w:cstheme="majorBidi"/>
+      <w:rFonts w:asciiTheme="majorHAnsi" w:hAnsiTheme="majorHAnsi" w:eastAsiaTheme="majorEastAsia" w:cstheme="majorBidi"/>
       <w:color w:val="0F4761" w:themeColor="accent1" w:themeShade="BF"/>
       <w:sz w:val="40"/>
       <w:szCs w:val="40"/>
@@ -648,7 +1019,7 @@
       <w:outlineLvl w:val="1"/>
     </w:pPr>
     <w:rPr>
-      <w:rFonts w:asciiTheme="majorHAnsi" w:eastAsiaTheme="majorEastAsia" w:hAnsiTheme="majorHAnsi" w:cstheme="majorBidi"/>
+      <w:rFonts w:asciiTheme="majorHAnsi" w:hAnsiTheme="majorHAnsi" w:eastAsiaTheme="majorEastAsia" w:cstheme="majorBidi"/>
       <w:color w:val="0F4761" w:themeColor="accent1" w:themeShade="BF"/>
       <w:sz w:val="32"/>
       <w:szCs w:val="32"/>
@@ -808,13 +1179,13 @@
       <w:color w:val="272727" w:themeColor="text1" w:themeTint="D8"/>
     </w:rPr>
   </w:style>
-  <w:style w:type="character" w:default="1" w:styleId="DefaultParagraphFont">
+  <w:style w:type="character" w:styleId="DefaultParagraphFont" w:default="1">
     <w:name w:val="Default Paragraph Font"/>
     <w:uiPriority w:val="1"/>
     <w:semiHidden/>
     <w:unhideWhenUsed/>
   </w:style>
-  <w:style w:type="table" w:default="1" w:styleId="TableNormal">
+  <w:style w:type="table" w:styleId="TableNormal" w:default="1">
     <w:name w:val="Normal Table"/>
     <w:uiPriority w:val="99"/>
     <w:semiHidden/>
@@ -829,39 +1200,39 @@
       </w:tblCellMar>
     </w:tblPr>
   </w:style>
-  <w:style w:type="numbering" w:default="1" w:styleId="NoList">
+  <w:style w:type="numbering" w:styleId="NoList" w:default="1">
     <w:name w:val="No List"/>
     <w:uiPriority w:val="99"/>
     <w:semiHidden/>
     <w:unhideWhenUsed/>
   </w:style>
-  <w:style w:type="character" w:customStyle="1" w:styleId="Heading1Char">
+  <w:style w:type="character" w:styleId="Heading1Char" w:customStyle="1">
     <w:name w:val="Heading 1 Char"/>
     <w:basedOn w:val="DefaultParagraphFont"/>
     <w:link w:val="Heading1"/>
     <w:uiPriority w:val="9"/>
     <w:rsid w:val="00B96BB7"/>
     <w:rPr>
-      <w:rFonts w:asciiTheme="majorHAnsi" w:eastAsiaTheme="majorEastAsia" w:hAnsiTheme="majorHAnsi" w:cstheme="majorBidi"/>
+      <w:rFonts w:asciiTheme="majorHAnsi" w:hAnsiTheme="majorHAnsi" w:eastAsiaTheme="majorEastAsia" w:cstheme="majorBidi"/>
       <w:color w:val="0F4761" w:themeColor="accent1" w:themeShade="BF"/>
       <w:sz w:val="40"/>
       <w:szCs w:val="40"/>
     </w:rPr>
   </w:style>
-  <w:style w:type="character" w:customStyle="1" w:styleId="Heading2Char">
+  <w:style w:type="character" w:styleId="Heading2Char" w:customStyle="1">
     <w:name w:val="Heading 2 Char"/>
     <w:basedOn w:val="DefaultParagraphFont"/>
     <w:link w:val="Heading2"/>
     <w:uiPriority w:val="9"/>
     <w:rsid w:val="00B96BB7"/>
     <w:rPr>
-      <w:rFonts w:asciiTheme="majorHAnsi" w:eastAsiaTheme="majorEastAsia" w:hAnsiTheme="majorHAnsi" w:cstheme="majorBidi"/>
+      <w:rFonts w:asciiTheme="majorHAnsi" w:hAnsiTheme="majorHAnsi" w:eastAsiaTheme="majorEastAsia" w:cstheme="majorBidi"/>
       <w:color w:val="0F4761" w:themeColor="accent1" w:themeShade="BF"/>
       <w:sz w:val="32"/>
       <w:szCs w:val="32"/>
     </w:rPr>
   </w:style>
-  <w:style w:type="character" w:customStyle="1" w:styleId="Heading3Char">
+  <w:style w:type="character" w:styleId="Heading3Char" w:customStyle="1">
     <w:name w:val="Heading 3 Char"/>
     <w:basedOn w:val="DefaultParagraphFont"/>
     <w:link w:val="Heading3"/>
@@ -874,7 +1245,7 @@
       <w:szCs w:val="28"/>
     </w:rPr>
   </w:style>
-  <w:style w:type="character" w:customStyle="1" w:styleId="Heading4Char">
+  <w:style w:type="character" w:styleId="Heading4Char" w:customStyle="1">
     <w:name w:val="Heading 4 Char"/>
     <w:basedOn w:val="DefaultParagraphFont"/>
     <w:link w:val="Heading4"/>
@@ -888,7 +1259,7 @@
       <w:color w:val="0F4761" w:themeColor="accent1" w:themeShade="BF"/>
     </w:rPr>
   </w:style>
-  <w:style w:type="character" w:customStyle="1" w:styleId="Heading5Char">
+  <w:style w:type="character" w:styleId="Heading5Char" w:customStyle="1">
     <w:name w:val="Heading 5 Char"/>
     <w:basedOn w:val="DefaultParagraphFont"/>
     <w:link w:val="Heading5"/>
@@ -900,7 +1271,7 @@
       <w:color w:val="0F4761" w:themeColor="accent1" w:themeShade="BF"/>
     </w:rPr>
   </w:style>
-  <w:style w:type="character" w:customStyle="1" w:styleId="Heading6Char">
+  <w:style w:type="character" w:styleId="Heading6Char" w:customStyle="1">
     <w:name w:val="Heading 6 Char"/>
     <w:basedOn w:val="DefaultParagraphFont"/>
     <w:link w:val="Heading6"/>
@@ -914,7 +1285,7 @@
       <w:color w:val="595959" w:themeColor="text1" w:themeTint="A6"/>
     </w:rPr>
   </w:style>
-  <w:style w:type="character" w:customStyle="1" w:styleId="Heading7Char">
+  <w:style w:type="character" w:styleId="Heading7Char" w:customStyle="1">
     <w:name w:val="Heading 7 Char"/>
     <w:basedOn w:val="DefaultParagraphFont"/>
     <w:link w:val="Heading7"/>
@@ -926,7 +1297,7 @@
       <w:color w:val="595959" w:themeColor="text1" w:themeTint="A6"/>
     </w:rPr>
   </w:style>
-  <w:style w:type="character" w:customStyle="1" w:styleId="Heading8Char">
+  <w:style w:type="character" w:styleId="Heading8Char" w:customStyle="1">
     <w:name w:val="Heading 8 Char"/>
     <w:basedOn w:val="DefaultParagraphFont"/>
     <w:link w:val="Heading8"/>
@@ -940,7 +1311,7 @@
       <w:color w:val="272727" w:themeColor="text1" w:themeTint="D8"/>
     </w:rPr>
   </w:style>
-  <w:style w:type="character" w:customStyle="1" w:styleId="Heading9Char">
+  <w:style w:type="character" w:styleId="Heading9Char" w:customStyle="1">
     <w:name w:val="Heading 9 Char"/>
     <w:basedOn w:val="DefaultParagraphFont"/>
     <w:link w:val="Heading9"/>
@@ -965,21 +1336,21 @@
       <w:contextualSpacing/>
     </w:pPr>
     <w:rPr>
-      <w:rFonts w:asciiTheme="majorHAnsi" w:eastAsiaTheme="majorEastAsia" w:hAnsiTheme="majorHAnsi" w:cstheme="majorBidi"/>
+      <w:rFonts w:asciiTheme="majorHAnsi" w:hAnsiTheme="majorHAnsi" w:eastAsiaTheme="majorEastAsia" w:cstheme="majorBidi"/>
       <w:spacing w:val="-10"/>
       <w:kern w:val="28"/>
       <w:sz w:val="56"/>
       <w:szCs w:val="56"/>
     </w:rPr>
   </w:style>
-  <w:style w:type="character" w:customStyle="1" w:styleId="TitleChar">
+  <w:style w:type="character" w:styleId="TitleChar" w:customStyle="1">
     <w:name w:val="Title Char"/>
     <w:basedOn w:val="DefaultParagraphFont"/>
     <w:link w:val="Title"/>
     <w:uiPriority w:val="10"/>
     <w:rsid w:val="00B96BB7"/>
     <w:rPr>
-      <w:rFonts w:asciiTheme="majorHAnsi" w:eastAsiaTheme="majorEastAsia" w:hAnsiTheme="majorHAnsi" w:cstheme="majorBidi"/>
+      <w:rFonts w:asciiTheme="majorHAnsi" w:hAnsiTheme="majorHAnsi" w:eastAsiaTheme="majorEastAsia" w:cstheme="majorBidi"/>
       <w:spacing w:val="-10"/>
       <w:kern w:val="28"/>
       <w:sz w:val="56"/>
@@ -1007,7 +1378,7 @@
       <w:szCs w:val="28"/>
     </w:rPr>
   </w:style>
-  <w:style w:type="character" w:customStyle="1" w:styleId="SubtitleChar">
+  <w:style w:type="character" w:styleId="SubtitleChar" w:customStyle="1">
     <w:name w:val="Subtitle Char"/>
     <w:basedOn w:val="DefaultParagraphFont"/>
     <w:link w:val="Subtitle"/>
@@ -1039,7 +1410,7 @@
       <w:color w:val="404040" w:themeColor="text1" w:themeTint="BF"/>
     </w:rPr>
   </w:style>
-  <w:style w:type="character" w:customStyle="1" w:styleId="QuoteChar">
+  <w:style w:type="character" w:styleId="QuoteChar" w:customStyle="1">
     <w:name w:val="Quote Char"/>
     <w:basedOn w:val="DefaultParagraphFont"/>
     <w:link w:val="Quote"/>
@@ -1084,8 +1455,8 @@
     <w:rsid w:val="00B96BB7"/>
     <w:pPr>
       <w:pBdr>
-        <w:top w:val="single" w:sz="4" w:space="10" w:color="0F4761" w:themeColor="accent1" w:themeShade="BF"/>
-        <w:bottom w:val="single" w:sz="4" w:space="10" w:color="0F4761" w:themeColor="accent1" w:themeShade="BF"/>
+        <w:top w:val="single" w:color="0F4761" w:themeColor="accent1" w:themeShade="BF" w:sz="4" w:space="10"/>
+        <w:bottom w:val="single" w:color="0F4761" w:themeColor="accent1" w:themeShade="BF" w:sz="4" w:space="10"/>
       </w:pBdr>
       <w:spacing w:before="360" w:after="360"/>
       <w:ind w:left="864" w:right="864"/>
@@ -1097,7 +1468,7 @@
       <w:color w:val="0F4761" w:themeColor="accent1" w:themeShade="BF"/>
     </w:rPr>
   </w:style>
-  <w:style w:type="character" w:customStyle="1" w:styleId="IntenseQuoteChar">
+  <w:style w:type="character" w:styleId="IntenseQuoteChar" w:customStyle="1">
     <w:name w:val="Intense Quote Char"/>
     <w:basedOn w:val="DefaultParagraphFont"/>
     <w:link w:val="IntenseQuote"/>
@@ -1138,7 +1509,7 @@
       <w:spacing w:after="0" w:line="240" w:lineRule="auto"/>
     </w:pPr>
   </w:style>
-  <w:style w:type="character" w:customStyle="1" w:styleId="HeaderChar">
+  <w:style w:type="character" w:styleId="HeaderChar" w:customStyle="1">
     <w:name w:val="Header Char"/>
     <w:basedOn w:val="DefaultParagraphFont"/>
     <w:link w:val="Header"/>
@@ -1160,7 +1531,7 @@
       <w:spacing w:after="0" w:line="240" w:lineRule="auto"/>
     </w:pPr>
   </w:style>
-  <w:style w:type="character" w:customStyle="1" w:styleId="FooterChar">
+  <w:style w:type="character" w:styleId="FooterChar" w:customStyle="1">
     <w:name w:val="Footer Char"/>
     <w:basedOn w:val="DefaultParagraphFont"/>
     <w:link w:val="Footer"/>
@@ -1475,4 +1846,225 @@
     </a:ext>
   </a:extLst>
 </a:theme>
+</file>
+
+<file path=customXml/item1.xml><?xml version="1.0" encoding="utf-8"?>
+<ct:contentTypeSchema xmlns:ct="http://schemas.microsoft.com/office/2006/metadata/contentType" xmlns:ma="http://schemas.microsoft.com/office/2006/metadata/properties/metaAttributes" ct:_="" ma:_="" ma:contentTypeName="Document" ma:contentTypeID="0x010100305A213F757D4E4A8BAE9DDA8E12820D" ma:contentTypeVersion="10" ma:contentTypeDescription="Create a new document." ma:contentTypeScope="" ma:versionID="949ed28498f4d3f70e007772f9afb913">
+  <xsd:schema xmlns:xsd="http://www.w3.org/2001/XMLSchema" xmlns:xs="http://www.w3.org/2001/XMLSchema" xmlns:p="http://schemas.microsoft.com/office/2006/metadata/properties" xmlns:ns2="5c9051c5-e21b-4128-ad49-fdef9cda0a37" xmlns:ns3="67872523-8638-47fd-beae-94bd45b0d032" targetNamespace="http://schemas.microsoft.com/office/2006/metadata/properties" ma:root="true" ma:fieldsID="3f306e7ecddf6898cd2c1568fdea009c" ns2:_="" ns3:_="">
+    <xsd:import namespace="5c9051c5-e21b-4128-ad49-fdef9cda0a37"/>
+    <xsd:import namespace="67872523-8638-47fd-beae-94bd45b0d032"/>
+    <xsd:element name="properties">
+      <xsd:complexType>
+        <xsd:sequence>
+          <xsd:element name="documentManagement">
+            <xsd:complexType>
+              <xsd:all>
+                <xsd:element ref="ns2:MediaServiceMetadata" minOccurs="0"/>
+                <xsd:element ref="ns2:MediaServiceFastMetadata" minOccurs="0"/>
+                <xsd:element ref="ns2:lcf76f155ced4ddcb4097134ff3c332f" minOccurs="0"/>
+                <xsd:element ref="ns3:TaxCatchAll" minOccurs="0"/>
+                <xsd:element ref="ns2:MediaServiceOCR" minOccurs="0"/>
+                <xsd:element ref="ns2:MediaServiceGenerationTime" minOccurs="0"/>
+                <xsd:element ref="ns2:MediaServiceEventHashCode" minOccurs="0"/>
+                <xsd:element ref="ns2:MediaServiceSearchProperties" minOccurs="0"/>
+                <xsd:element ref="ns2:MediaServiceObjectDetectorVersions" minOccurs="0"/>
+              </xsd:all>
+            </xsd:complexType>
+          </xsd:element>
+        </xsd:sequence>
+      </xsd:complexType>
+    </xsd:element>
+  </xsd:schema>
+  <xsd:schema xmlns:xsd="http://www.w3.org/2001/XMLSchema" xmlns:xs="http://www.w3.org/2001/XMLSchema" xmlns:dms="http://schemas.microsoft.com/office/2006/documentManagement/types" xmlns:pc="http://schemas.microsoft.com/office/infopath/2007/PartnerControls" targetNamespace="5c9051c5-e21b-4128-ad49-fdef9cda0a37" elementFormDefault="qualified">
+    <xsd:import namespace="http://schemas.microsoft.com/office/2006/documentManagement/types"/>
+    <xsd:import namespace="http://schemas.microsoft.com/office/infopath/2007/PartnerControls"/>
+    <xsd:element name="MediaServiceMetadata" ma:index="8" nillable="true" ma:displayName="MediaServiceMetadata" ma:hidden="true" ma:internalName="MediaServiceMetadata" ma:readOnly="true">
+      <xsd:simpleType>
+        <xsd:restriction base="dms:Note"/>
+      </xsd:simpleType>
+    </xsd:element>
+    <xsd:element name="MediaServiceFastMetadata" ma:index="9" nillable="true" ma:displayName="MediaServiceFastMetadata" ma:hidden="true" ma:internalName="MediaServiceFastMetadata" ma:readOnly="true">
+      <xsd:simpleType>
+        <xsd:restriction base="dms:Note"/>
+      </xsd:simpleType>
+    </xsd:element>
+    <xsd:element name="lcf76f155ced4ddcb4097134ff3c332f" ma:index="11" nillable="true" ma:taxonomy="true" ma:internalName="lcf76f155ced4ddcb4097134ff3c332f" ma:taxonomyFieldName="MediaServiceImageTags" ma:displayName="Image Tags" ma:readOnly="false" ma:fieldId="{5cf76f15-5ced-4ddc-b409-7134ff3c332f}" ma:taxonomyMulti="true" ma:sspId="e764c76a-3358-464e-9b7e-b53b17345a4f" ma:termSetId="09814cd3-568e-fe90-9814-8d621ff8fb84" ma:anchorId="fba54fb3-c3e1-fe81-a776-ca4b69148c4d" ma:open="true" ma:isKeyword="false">
+      <xsd:complexType>
+        <xsd:sequence>
+          <xsd:element ref="pc:Terms" minOccurs="0" maxOccurs="1"/>
+        </xsd:sequence>
+      </xsd:complexType>
+    </xsd:element>
+    <xsd:element name="MediaServiceOCR" ma:index="13" nillable="true" ma:displayName="Extracted Text" ma:internalName="MediaServiceOCR" ma:readOnly="true">
+      <xsd:simpleType>
+        <xsd:restriction base="dms:Note">
+          <xsd:maxLength value="255"/>
+        </xsd:restriction>
+      </xsd:simpleType>
+    </xsd:element>
+    <xsd:element name="MediaServiceGenerationTime" ma:index="14" nillable="true" ma:displayName="MediaServiceGenerationTime" ma:hidden="true" ma:internalName="MediaServiceGenerationTime" ma:readOnly="true">
+      <xsd:simpleType>
+        <xsd:restriction base="dms:Text"/>
+      </xsd:simpleType>
+    </xsd:element>
+    <xsd:element name="MediaServiceEventHashCode" ma:index="15" nillable="true" ma:displayName="MediaServiceEventHashCode" ma:hidden="true" ma:internalName="MediaServiceEventHashCode" ma:readOnly="true">
+      <xsd:simpleType>
+        <xsd:restriction base="dms:Text"/>
+      </xsd:simpleType>
+    </xsd:element>
+    <xsd:element name="MediaServiceSearchProperties" ma:index="16" nillable="true" ma:displayName="MediaServiceSearchProperties" ma:hidden="true" ma:internalName="MediaServiceSearchProperties" ma:readOnly="true">
+      <xsd:simpleType>
+        <xsd:restriction base="dms:Note"/>
+      </xsd:simpleType>
+    </xsd:element>
+    <xsd:element name="MediaServiceObjectDetectorVersions" ma:index="17" nillable="true" ma:displayName="MediaServiceObjectDetectorVersions" ma:hidden="true" ma:indexed="true" ma:internalName="MediaServiceObjectDetectorVersions" ma:readOnly="true">
+      <xsd:simpleType>
+        <xsd:restriction base="dms:Text"/>
+      </xsd:simpleType>
+    </xsd:element>
+  </xsd:schema>
+  <xsd:schema xmlns:xsd="http://www.w3.org/2001/XMLSchema" xmlns:xs="http://www.w3.org/2001/XMLSchema" xmlns:dms="http://schemas.microsoft.com/office/2006/documentManagement/types" xmlns:pc="http://schemas.microsoft.com/office/infopath/2007/PartnerControls" targetNamespace="67872523-8638-47fd-beae-94bd45b0d032" elementFormDefault="qualified">
+    <xsd:import namespace="http://schemas.microsoft.com/office/2006/documentManagement/types"/>
+    <xsd:import namespace="http://schemas.microsoft.com/office/infopath/2007/PartnerControls"/>
+    <xsd:element name="TaxCatchAll" ma:index="12" nillable="true" ma:displayName="Taxonomy Catch All Column" ma:hidden="true" ma:list="{cb7946ba-1ca9-4e3a-9109-677f16ee4972}" ma:internalName="TaxCatchAll" ma:showField="CatchAllData" ma:web="67872523-8638-47fd-beae-94bd45b0d032">
+      <xsd:complexType>
+        <xsd:complexContent>
+          <xsd:extension base="dms:MultiChoiceLookup">
+            <xsd:sequence>
+              <xsd:element name="Value" type="dms:Lookup" maxOccurs="unbounded" minOccurs="0" nillable="true"/>
+            </xsd:sequence>
+          </xsd:extension>
+        </xsd:complexContent>
+      </xsd:complexType>
+    </xsd:element>
+  </xsd:schema>
+  <xsd:schema xmlns="http://schemas.openxmlformats.org/package/2006/metadata/core-properties" xmlns:xsd="http://www.w3.org/2001/XMLSchema" xmlns:xsi="http://www.w3.org/2001/XMLSchema-instance" xmlns:dc="http://purl.org/dc/elements/1.1/" xmlns:dcterms="http://purl.org/dc/terms/" xmlns:odoc="http://schemas.microsoft.com/internal/obd" targetNamespace="http://schemas.openxmlformats.org/package/2006/metadata/core-properties" elementFormDefault="qualified" attributeFormDefault="unqualified" blockDefault="#all">
+    <xsd:import namespace="http://purl.org/dc/elements/1.1/" schemaLocation="http://dublincore.org/schemas/xmls/qdc/2003/04/02/dc.xsd"/>
+    <xsd:import namespace="http://purl.org/dc/terms/" schemaLocation="http://dublincore.org/schemas/xmls/qdc/2003/04/02/dcterms.xsd"/>
+    <xsd:element name="coreProperties" type="CT_coreProperties"/>
+    <xsd:complexType name="CT_coreProperties">
+      <xsd:all>
+        <xsd:element ref="dc:creator" minOccurs="0" maxOccurs="1"/>
+        <xsd:element ref="dcterms:created" minOccurs="0" maxOccurs="1"/>
+        <xsd:element ref="dc:identifier" minOccurs="0" maxOccurs="1"/>
+        <xsd:element name="contentType" minOccurs="0" maxOccurs="1" type="xsd:string" ma:index="0" ma:displayName="Content Type"/>
+        <xsd:element ref="dc:title" minOccurs="0" maxOccurs="1" ma:index="4" ma:displayName="Title"/>
+        <xsd:element ref="dc:subject" minOccurs="0" maxOccurs="1"/>
+        <xsd:element ref="dc:description" minOccurs="0" maxOccurs="1"/>
+        <xsd:element name="keywords" minOccurs="0" maxOccurs="1" type="xsd:string"/>
+        <xsd:element ref="dc:language" minOccurs="0" maxOccurs="1"/>
+        <xsd:element name="category" minOccurs="0" maxOccurs="1" type="xsd:string"/>
+        <xsd:element name="version" minOccurs="0" maxOccurs="1" type="xsd:string"/>
+        <xsd:element name="revision" minOccurs="0" maxOccurs="1" type="xsd:string">
+          <xsd:annotation>
+            <xsd:documentation>
+                        This value indicates the number of saves or revisions. The application is responsible for updating this value after each revision.
+                    </xsd:documentation>
+          </xsd:annotation>
+        </xsd:element>
+        <xsd:element name="lastModifiedBy" minOccurs="0" maxOccurs="1" type="xsd:string"/>
+        <xsd:element ref="dcterms:modified" minOccurs="0" maxOccurs="1"/>
+        <xsd:element name="contentStatus" minOccurs="0" maxOccurs="1" type="xsd:string"/>
+      </xsd:all>
+    </xsd:complexType>
+  </xsd:schema>
+  <xs:schema xmlns:pc="http://schemas.microsoft.com/office/infopath/2007/PartnerControls" xmlns:xs="http://www.w3.org/2001/XMLSchema" targetNamespace="http://schemas.microsoft.com/office/infopath/2007/PartnerControls" elementFormDefault="qualified" attributeFormDefault="unqualified">
+    <xs:element name="Person">
+      <xs:complexType>
+        <xs:sequence>
+          <xs:element ref="pc:DisplayName" minOccurs="0"/>
+          <xs:element ref="pc:AccountId" minOccurs="0"/>
+          <xs:element ref="pc:AccountType" minOccurs="0"/>
+        </xs:sequence>
+      </xs:complexType>
+    </xs:element>
+    <xs:element name="DisplayName" type="xs:string"/>
+    <xs:element name="AccountId" type="xs:string"/>
+    <xs:element name="AccountType" type="xs:string"/>
+    <xs:element name="BDCAssociatedEntity">
+      <xs:complexType>
+        <xs:sequence>
+          <xs:element ref="pc:BDCEntity" minOccurs="0" maxOccurs="unbounded"/>
+        </xs:sequence>
+        <xs:attribute ref="pc:EntityNamespace"/>
+        <xs:attribute ref="pc:EntityName"/>
+        <xs:attribute ref="pc:SystemInstanceName"/>
+        <xs:attribute ref="pc:AssociationName"/>
+      </xs:complexType>
+    </xs:element>
+    <xs:attribute name="EntityNamespace" type="xs:string"/>
+    <xs:attribute name="EntityName" type="xs:string"/>
+    <xs:attribute name="SystemInstanceName" type="xs:string"/>
+    <xs:attribute name="AssociationName" type="xs:string"/>
+    <xs:element name="BDCEntity">
+      <xs:complexType>
+        <xs:sequence>
+          <xs:element ref="pc:EntityDisplayName" minOccurs="0"/>
+          <xs:element ref="pc:EntityInstanceReference" minOccurs="0"/>
+          <xs:element ref="pc:EntityId1" minOccurs="0"/>
+          <xs:element ref="pc:EntityId2" minOccurs="0"/>
+          <xs:element ref="pc:EntityId3" minOccurs="0"/>
+          <xs:element ref="pc:EntityId4" minOccurs="0"/>
+          <xs:element ref="pc:EntityId5" minOccurs="0"/>
+        </xs:sequence>
+      </xs:complexType>
+    </xs:element>
+    <xs:element name="EntityDisplayName" type="xs:string"/>
+    <xs:element name="EntityInstanceReference" type="xs:string"/>
+    <xs:element name="EntityId1" type="xs:string"/>
+    <xs:element name="EntityId2" type="xs:string"/>
+    <xs:element name="EntityId3" type="xs:string"/>
+    <xs:element name="EntityId4" type="xs:string"/>
+    <xs:element name="EntityId5" type="xs:string"/>
+    <xs:element name="Terms">
+      <xs:complexType>
+        <xs:sequence>
+          <xs:element ref="pc:TermInfo" minOccurs="0" maxOccurs="unbounded"/>
+        </xs:sequence>
+      </xs:complexType>
+    </xs:element>
+    <xs:element name="TermInfo">
+      <xs:complexType>
+        <xs:sequence>
+          <xs:element ref="pc:TermName" minOccurs="0"/>
+          <xs:element ref="pc:TermId" minOccurs="0"/>
+        </xs:sequence>
+      </xs:complexType>
+    </xs:element>
+    <xs:element name="TermName" type="xs:string"/>
+    <xs:element name="TermId" type="xs:string"/>
+  </xs:schema>
+</ct:contentTypeSchema>
+</file>
+
+<file path=customXml/item2.xml><?xml version="1.0" encoding="utf-8"?>
+<?mso-contentType ?>
+<FormTemplates xmlns="http://schemas.microsoft.com/sharepoint/v3/contenttype/forms">
+  <Display>DocumentLibraryForm</Display>
+  <Edit>DocumentLibraryForm</Edit>
+  <New>DocumentLibraryForm</New>
+</FormTemplates>
+</file>
+
+<file path=customXml/item3.xml><?xml version="1.0" encoding="utf-8"?>
+<p:properties xmlns:p="http://schemas.microsoft.com/office/2006/metadata/properties" xmlns:xsi="http://www.w3.org/2001/XMLSchema-instance" xmlns:pc="http://schemas.microsoft.com/office/infopath/2007/PartnerControls">
+  <documentManagement>
+    <TaxCatchAll xmlns="67872523-8638-47fd-beae-94bd45b0d032" xsi:nil="true"/>
+    <lcf76f155ced4ddcb4097134ff3c332f xmlns="5c9051c5-e21b-4128-ad49-fdef9cda0a37">
+      <Terms xmlns="http://schemas.microsoft.com/office/infopath/2007/PartnerControls"/>
+    </lcf76f155ced4ddcb4097134ff3c332f>
+  </documentManagement>
+</p:properties>
+</file>
+
+<file path=customXml/itemProps1.xml><?xml version="1.0" encoding="utf-8"?>
+<ds:datastoreItem xmlns:ds="http://schemas.openxmlformats.org/officeDocument/2006/customXml" ds:itemID="{1A85F872-2940-49FD-83D6-D527782C8F31}"/>
+</file>
+
+<file path=customXml/itemProps2.xml><?xml version="1.0" encoding="utf-8"?>
+<ds:datastoreItem xmlns:ds="http://schemas.openxmlformats.org/officeDocument/2006/customXml" ds:itemID="{68C6D2E2-BD1E-4A59-B241-65ACF33A2588}"/>
+</file>
+
+<file path=customXml/itemProps3.xml><?xml version="1.0" encoding="utf-8"?>
+<ds:datastoreItem xmlns:ds="http://schemas.openxmlformats.org/officeDocument/2006/customXml" ds:itemID="{B6E793AA-22FC-4977-B61A-423BFA660274}"/>
 </file>
</xml_diff>